<commit_message>
Edição do manual do usuario
</commit_message>
<xml_diff>
--- a/GerenciamentoBovinos/Documentação/Manual do Usuário.docx
+++ b/GerenciamentoBovinos/Documentação/Manual do Usuário.docx
@@ -151,13 +151,8 @@
       <w:pPr>
         <w:jc w:val="both"/>
       </w:pPr>
-      <w:proofErr w:type="spellStart"/>
-      <w:r>
-        <w:t>Usuario</w:t>
-      </w:r>
-      <w:proofErr w:type="spellEnd"/>
-      <w:r>
-        <w:t>: Admin</w:t>
+      <w:r>
+        <w:t>Usuario: Admin</w:t>
       </w:r>
     </w:p>
     <w:p>
@@ -173,15 +168,7 @@
         <w:jc w:val="both"/>
       </w:pPr>
       <w:r>
-        <w:t xml:space="preserve">Todo o sistema de controle dos bovinos é baseado no Brinco do Boi, ou seja, cada animal é unitário no </w:t>
-      </w:r>
-      <w:proofErr w:type="gramStart"/>
-      <w:r>
-        <w:t>sistema  permitindo</w:t>
-      </w:r>
-      <w:proofErr w:type="gramEnd"/>
-      <w:r>
-        <w:t xml:space="preserve"> assim um controle completo do animal em todo o processo dentro da empresa. </w:t>
+        <w:t xml:space="preserve">Todo o sistema de controle dos bovinos é baseado no Brinco do Boi, ou seja, cada animal é unitário no sistema  permitindo assim um controle completo do animal em todo o processo dentro da empresa. </w:t>
       </w:r>
       <w:r>
         <w:t xml:space="preserve"> </w:t>
@@ -206,6 +193,14 @@
         <w:jc w:val="both"/>
       </w:pPr>
       <w:r>
+        <w:t>O sistema foi desenvolvido para ser acessado com o uso de navegadores de internet e sua base de dados deverá ser local ou em um servidor dentro de uma rede interna. Instruções de instalação deste banco de dados não será abordado nesse manual. Em atualizações futuras poderá ser implementado a utilização de banco de dados em nuvem.</w:t>
+      </w:r>
+    </w:p>
+    <w:p>
+      <w:pPr>
+        <w:jc w:val="both"/>
+      </w:pPr>
+      <w:r>
         <w:t>A seguir temos um resumo das telas, funcionalidades e modos de uso.</w:t>
       </w:r>
     </w:p>
@@ -249,7 +244,6 @@
         <w:jc w:val="both"/>
       </w:pPr>
       <w:r>
-        <w:lastRenderedPageBreak/>
         <w:t>Tela Inicial:</w:t>
       </w:r>
     </w:p>
@@ -262,7 +256,7 @@
           <w:noProof/>
         </w:rPr>
         <w:drawing>
-          <wp:inline distT="0" distB="0" distL="0" distR="0" wp14:anchorId="04B12330" wp14:editId="772F0FBF">
+          <wp:inline distT="0" distB="0" distL="0" distR="0" wp14:anchorId="15715606" wp14:editId="5855A7B6">
             <wp:extent cx="5400040" cy="3035935"/>
             <wp:effectExtent l="0" t="0" r="0" b="0"/>
             <wp:docPr id="1" name="Imagem 1"/>
@@ -308,36 +302,19 @@
         <w:jc w:val="both"/>
       </w:pPr>
       <w:r>
-        <w:t xml:space="preserve">No menu superior temos os atalhos para todas as funcionalidades do sistema, a partir dela o usuário poderá acessar os módulos para a utilização, sendo que funções semelhantes estão agrupadas como </w:t>
-      </w:r>
-      <w:proofErr w:type="spellStart"/>
-      <w:r>
-        <w:t>sub-menus</w:t>
-      </w:r>
-      <w:proofErr w:type="spellEnd"/>
-      <w:r>
-        <w:t>:</w:t>
-      </w:r>
-    </w:p>
-    <w:p>
-      <w:pPr>
-        <w:jc w:val="both"/>
-      </w:pPr>
-      <w:proofErr w:type="spellStart"/>
-      <w:proofErr w:type="gramStart"/>
-      <w:r>
-        <w:t>Inicio</w:t>
-      </w:r>
-      <w:proofErr w:type="spellEnd"/>
-      <w:proofErr w:type="gramEnd"/>
-      <w:r>
-        <w:t xml:space="preserve"> – Retorna </w:t>
-      </w:r>
-      <w:proofErr w:type="spellStart"/>
-      <w:r>
-        <w:t>a</w:t>
-      </w:r>
-      <w:proofErr w:type="spellEnd"/>
+        <w:t>No menu superior temos os atalhos para todas as funcionalidades do sistema, a partir dela o usuário poderá acessar os módulos para a utilização, sendo que funções semelhantes estão agrupadas como sub-menus:</w:t>
+      </w:r>
+    </w:p>
+    <w:p>
+      <w:pPr>
+        <w:jc w:val="both"/>
+      </w:pPr>
+      <w:r>
+        <w:t xml:space="preserve">Inicio – Retorna </w:t>
+      </w:r>
+      <w:r>
+        <w:t>à</w:t>
+      </w:r>
       <w:r>
         <w:t xml:space="preserve"> esta tela inicial</w:t>
       </w:r>
@@ -354,8 +331,429 @@
       <w:pPr>
         <w:jc w:val="both"/>
       </w:pPr>
+      <w:r>
+        <w:t>Compras – Acesso aos menus de compras de Bovinos e Produtos.</w:t>
+      </w:r>
+    </w:p>
+    <w:p>
+      <w:pPr>
+        <w:jc w:val="both"/>
+      </w:pPr>
+      <w:r>
+        <w:t>Vendas – Acesso aos menus de vendas de Bovinos e Produtos</w:t>
+      </w:r>
+    </w:p>
+    <w:p>
+      <w:pPr>
+        <w:jc w:val="both"/>
+      </w:pPr>
+      <w:r>
+        <w:t>Confinamento – Acesso ao modulo de confinamento e todas suas funcionalidades.</w:t>
+      </w:r>
+    </w:p>
+    <w:p>
+      <w:pPr>
+        <w:jc w:val="both"/>
+      </w:pPr>
+      <w:r>
+        <w:t>Registrar – Acesso ao sistema de cadastro e edição de usuários.</w:t>
+      </w:r>
+    </w:p>
+    <w:p>
+      <w:pPr>
+        <w:jc w:val="both"/>
+      </w:pPr>
+      <w:r>
+        <w:t>Logar – Acesso a tela de login do usuário.</w:t>
+      </w:r>
+    </w:p>
+    <w:p>
+      <w:pPr>
+        <w:jc w:val="both"/>
+      </w:pPr>
+      <w:r>
+        <w:t>Observação: O usuário deverá estar logado para acessar os menus, caso tente o acesso sem o login ou em um menu do qual não tem acesso o usuário será direcionado a pagina de login.</w:t>
+      </w:r>
+    </w:p>
+    <w:p>
+      <w:pPr>
+        <w:jc w:val="both"/>
+      </w:pPr>
+      <w:r>
+        <w:rPr>
+          <w:noProof/>
+        </w:rPr>
+        <w:lastRenderedPageBreak/>
+        <w:drawing>
+          <wp:inline distT="0" distB="0" distL="0" distR="0" wp14:anchorId="04680222" wp14:editId="2C710872">
+            <wp:extent cx="4524375" cy="3086100"/>
+            <wp:effectExtent l="0" t="0" r="9525" b="0"/>
+            <wp:docPr id="2" name="Imagem 2"/>
+            <wp:cNvGraphicFramePr>
+              <a:graphicFrameLocks xmlns:a="http://schemas.openxmlformats.org/drawingml/2006/main" noChangeAspect="1"/>
+            </wp:cNvGraphicFramePr>
+            <a:graphic xmlns:a="http://schemas.openxmlformats.org/drawingml/2006/main">
+              <a:graphicData uri="http://schemas.openxmlformats.org/drawingml/2006/picture">
+                <pic:pic xmlns:pic="http://schemas.openxmlformats.org/drawingml/2006/picture">
+                  <pic:nvPicPr>
+                    <pic:cNvPr id="1" name=""/>
+                    <pic:cNvPicPr/>
+                  </pic:nvPicPr>
+                  <pic:blipFill>
+                    <a:blip r:embed="rId5"/>
+                    <a:stretch>
+                      <a:fillRect/>
+                    </a:stretch>
+                  </pic:blipFill>
+                  <pic:spPr>
+                    <a:xfrm>
+                      <a:off x="0" y="0"/>
+                      <a:ext cx="4524375" cy="3086100"/>
+                    </a:xfrm>
+                    <a:prstGeom prst="rect">
+                      <a:avLst/>
+                    </a:prstGeom>
+                  </pic:spPr>
+                </pic:pic>
+              </a:graphicData>
+            </a:graphic>
+          </wp:inline>
+        </w:drawing>
+      </w:r>
+    </w:p>
+    <w:p>
+      <w:pPr>
+        <w:jc w:val="both"/>
+      </w:pPr>
+    </w:p>
+    <w:p>
+      <w:pPr>
+        <w:jc w:val="both"/>
+      </w:pPr>
+      <w:r>
+        <w:t>A primeira funcionalidade do sistema são as telas de cadastro. Aqui temos os 5 tipos de cadastro disponíveis ao usuário. Devemos lembrar que para utilização dos outros módulos devemos ter itens cadastrados no sistema. Para o inicio da utilização do sistema deverá ser cadastrado pelo menos uma Raça (para futuro cadastro de bovino) e um tipo de produto (para futuro cadastro de itens).</w:t>
+      </w:r>
+    </w:p>
+    <w:p>
+      <w:pPr>
+        <w:jc w:val="both"/>
+      </w:pPr>
+      <w:r>
+        <w:t xml:space="preserve">Cadastro de Raças </w:t>
+      </w:r>
+    </w:p>
+    <w:p>
+      <w:pPr>
+        <w:jc w:val="both"/>
+      </w:pPr>
+      <w:r>
+        <w:rPr>
+          <w:noProof/>
+        </w:rPr>
+        <w:drawing>
+          <wp:inline distT="0" distB="0" distL="0" distR="0" wp14:anchorId="7C1EA3F3" wp14:editId="600D1F19">
+            <wp:extent cx="5400040" cy="2740025"/>
+            <wp:effectExtent l="0" t="0" r="0" b="3175"/>
+            <wp:docPr id="3" name="Imagem 3"/>
+            <wp:cNvGraphicFramePr>
+              <a:graphicFrameLocks xmlns:a="http://schemas.openxmlformats.org/drawingml/2006/main" noChangeAspect="1"/>
+            </wp:cNvGraphicFramePr>
+            <a:graphic xmlns:a="http://schemas.openxmlformats.org/drawingml/2006/main">
+              <a:graphicData uri="http://schemas.openxmlformats.org/drawingml/2006/picture">
+                <pic:pic xmlns:pic="http://schemas.openxmlformats.org/drawingml/2006/picture">
+                  <pic:nvPicPr>
+                    <pic:cNvPr id="1" name=""/>
+                    <pic:cNvPicPr/>
+                  </pic:nvPicPr>
+                  <pic:blipFill>
+                    <a:blip r:embed="rId6"/>
+                    <a:stretch>
+                      <a:fillRect/>
+                    </a:stretch>
+                  </pic:blipFill>
+                  <pic:spPr>
+                    <a:xfrm>
+                      <a:off x="0" y="0"/>
+                      <a:ext cx="5400040" cy="2740025"/>
+                    </a:xfrm>
+                    <a:prstGeom prst="rect">
+                      <a:avLst/>
+                    </a:prstGeom>
+                  </pic:spPr>
+                </pic:pic>
+              </a:graphicData>
+            </a:graphic>
+          </wp:inline>
+        </w:drawing>
+      </w:r>
+    </w:p>
+    <w:p>
+      <w:pPr>
+        <w:jc w:val="both"/>
+      </w:pPr>
+      <w:r>
+        <w:t>O primeiro cadastro é o de Raças. Aqui o usuário deverá cadastrar as Raças de Bovinos que a empresa trabalha. Na tela inicial temos o botão “Cadastrar” para novos cadastros, botão de edição de cadastro (representado por um papel e lápis) e botão de exclusão (representado por uma lixeira); na tela é apresentada as raças cadastradas no sistema bem como sua descrição.</w:t>
+      </w:r>
+    </w:p>
+    <w:p>
+      <w:pPr>
+        <w:jc w:val="both"/>
+      </w:pPr>
+      <w:r>
+        <w:t>Ao clicar em Cadastrar o usuário será levado a seguinte tela:</w:t>
+      </w:r>
+    </w:p>
+    <w:p>
+      <w:pPr>
+        <w:jc w:val="both"/>
+      </w:pPr>
+      <w:r>
+        <w:rPr>
+          <w:noProof/>
+        </w:rPr>
+        <w:lastRenderedPageBreak/>
+        <w:drawing>
+          <wp:inline distT="0" distB="0" distL="0" distR="0" wp14:anchorId="53F7637C" wp14:editId="0E537B7E">
+            <wp:extent cx="5400040" cy="2159000"/>
+            <wp:effectExtent l="0" t="0" r="0" b="0"/>
+            <wp:docPr id="4" name="Imagem 4"/>
+            <wp:cNvGraphicFramePr>
+              <a:graphicFrameLocks xmlns:a="http://schemas.openxmlformats.org/drawingml/2006/main" noChangeAspect="1"/>
+            </wp:cNvGraphicFramePr>
+            <a:graphic xmlns:a="http://schemas.openxmlformats.org/drawingml/2006/main">
+              <a:graphicData uri="http://schemas.openxmlformats.org/drawingml/2006/picture">
+                <pic:pic xmlns:pic="http://schemas.openxmlformats.org/drawingml/2006/picture">
+                  <pic:nvPicPr>
+                    <pic:cNvPr id="1" name=""/>
+                    <pic:cNvPicPr/>
+                  </pic:nvPicPr>
+                  <pic:blipFill>
+                    <a:blip r:embed="rId7"/>
+                    <a:stretch>
+                      <a:fillRect/>
+                    </a:stretch>
+                  </pic:blipFill>
+                  <pic:spPr>
+                    <a:xfrm>
+                      <a:off x="0" y="0"/>
+                      <a:ext cx="5400040" cy="2159000"/>
+                    </a:xfrm>
+                    <a:prstGeom prst="rect">
+                      <a:avLst/>
+                    </a:prstGeom>
+                  </pic:spPr>
+                </pic:pic>
+              </a:graphicData>
+            </a:graphic>
+          </wp:inline>
+        </w:drawing>
+      </w:r>
+    </w:p>
+    <w:p>
+      <w:pPr>
+        <w:jc w:val="both"/>
+      </w:pPr>
+      <w:r>
+        <w:t xml:space="preserve">Para cadastrar uma nova raça, ao acessar essa tela o usuário deverá colocar o nome da raça e uma descrição, se necessário, após selecionar o botão salvar que incluirá automaticamente o raça ao banco de dados e a raça incluída será exibida na tela anterior. Caso deseje cancelar a ação </w:t>
+      </w:r>
+      <w:r>
+        <w:t>deve se selecionar o botão Voltar que irá descartar os dados inseridos e voltar a tela inicial de raça.</w:t>
+      </w:r>
+    </w:p>
+    <w:p>
+      <w:pPr>
+        <w:jc w:val="both"/>
+      </w:pPr>
+      <w:r>
+        <w:t>Na tela de edição o usuário tem acesso aos mesmos campos e poderá salvar ou descartar as alterações.</w:t>
+      </w:r>
+    </w:p>
+    <w:p>
+      <w:pPr>
+        <w:jc w:val="both"/>
+      </w:pPr>
+      <w:r>
+        <w:rPr>
+          <w:noProof/>
+        </w:rPr>
+        <w:drawing>
+          <wp:inline distT="0" distB="0" distL="0" distR="0" wp14:anchorId="7E3F4483" wp14:editId="72F9926E">
+            <wp:extent cx="5400040" cy="2228850"/>
+            <wp:effectExtent l="0" t="0" r="0" b="0"/>
+            <wp:docPr id="5" name="Imagem 5"/>
+            <wp:cNvGraphicFramePr>
+              <a:graphicFrameLocks xmlns:a="http://schemas.openxmlformats.org/drawingml/2006/main" noChangeAspect="1"/>
+            </wp:cNvGraphicFramePr>
+            <a:graphic xmlns:a="http://schemas.openxmlformats.org/drawingml/2006/main">
+              <a:graphicData uri="http://schemas.openxmlformats.org/drawingml/2006/picture">
+                <pic:pic xmlns:pic="http://schemas.openxmlformats.org/drawingml/2006/picture">
+                  <pic:nvPicPr>
+                    <pic:cNvPr id="1" name=""/>
+                    <pic:cNvPicPr/>
+                  </pic:nvPicPr>
+                  <pic:blipFill>
+                    <a:blip r:embed="rId8"/>
+                    <a:stretch>
+                      <a:fillRect/>
+                    </a:stretch>
+                  </pic:blipFill>
+                  <pic:spPr>
+                    <a:xfrm>
+                      <a:off x="0" y="0"/>
+                      <a:ext cx="5400040" cy="2228850"/>
+                    </a:xfrm>
+                    <a:prstGeom prst="rect">
+                      <a:avLst/>
+                    </a:prstGeom>
+                  </pic:spPr>
+                </pic:pic>
+              </a:graphicData>
+            </a:graphic>
+          </wp:inline>
+        </w:drawing>
+      </w:r>
+    </w:p>
+    <w:p>
+      <w:pPr>
+        <w:jc w:val="both"/>
+      </w:pPr>
+      <w:r>
+        <w:t>O segundo menu de cadastro é o tipo de produto; aqui o usuário deverá cadastrar os tipos de produtos que serão utilizados pela empresa, ou seja, cada produto cadastrado no sistema deverá ter um tipo de produto cadastrado nessa tela.</w:t>
+      </w:r>
+    </w:p>
+    <w:p>
+      <w:pPr>
+        <w:jc w:val="both"/>
+      </w:pPr>
+      <w:r>
+        <w:t>Na tela temos o botão “Cadastrar” para novos cadastros, botão de edição de cadastro e botão de exclusão</w:t>
+      </w:r>
+      <w:r>
+        <w:t>;</w:t>
+      </w:r>
+      <w:r>
+        <w:t xml:space="preserve"> na tela é apresentada </w:t>
+      </w:r>
+      <w:r>
+        <w:t xml:space="preserve">uma lista dos tipos de produtos </w:t>
+      </w:r>
+      <w:r>
+        <w:t>cadastradas no sistema bem como sua descrição.</w:t>
+      </w:r>
+    </w:p>
+    <w:p>
+      <w:pPr>
+        <w:jc w:val="both"/>
+      </w:pPr>
+      <w:r>
+        <w:t>O processo para cadastro é similar ao cadastro anterior, o usuário deverá selecionar o botão Cadastrar e será levado a seguinte tela:</w:t>
+      </w:r>
+    </w:p>
+    <w:p>
+      <w:pPr>
+        <w:jc w:val="both"/>
+      </w:pPr>
+      <w:r>
+        <w:rPr>
+          <w:noProof/>
+        </w:rPr>
+        <w:lastRenderedPageBreak/>
+        <w:drawing>
+          <wp:inline distT="0" distB="0" distL="0" distR="0" wp14:anchorId="7CAA5591" wp14:editId="36BDAFC6">
+            <wp:extent cx="5400040" cy="2869565"/>
+            <wp:effectExtent l="0" t="0" r="0" b="6985"/>
+            <wp:docPr id="6" name="Imagem 6"/>
+            <wp:cNvGraphicFramePr>
+              <a:graphicFrameLocks xmlns:a="http://schemas.openxmlformats.org/drawingml/2006/main" noChangeAspect="1"/>
+            </wp:cNvGraphicFramePr>
+            <a:graphic xmlns:a="http://schemas.openxmlformats.org/drawingml/2006/main">
+              <a:graphicData uri="http://schemas.openxmlformats.org/drawingml/2006/picture">
+                <pic:pic xmlns:pic="http://schemas.openxmlformats.org/drawingml/2006/picture">
+                  <pic:nvPicPr>
+                    <pic:cNvPr id="1" name=""/>
+                    <pic:cNvPicPr/>
+                  </pic:nvPicPr>
+                  <pic:blipFill>
+                    <a:blip r:embed="rId9"/>
+                    <a:stretch>
+                      <a:fillRect/>
+                    </a:stretch>
+                  </pic:blipFill>
+                  <pic:spPr>
+                    <a:xfrm>
+                      <a:off x="0" y="0"/>
+                      <a:ext cx="5400040" cy="2869565"/>
+                    </a:xfrm>
+                    <a:prstGeom prst="rect">
+                      <a:avLst/>
+                    </a:prstGeom>
+                  </pic:spPr>
+                </pic:pic>
+              </a:graphicData>
+            </a:graphic>
+          </wp:inline>
+        </w:drawing>
+      </w:r>
+    </w:p>
+    <w:p>
+      <w:pPr>
+        <w:jc w:val="both"/>
+      </w:pPr>
+      <w:r>
+        <w:t xml:space="preserve">Para cadastrar </w:t>
+      </w:r>
+      <w:r>
+        <w:t xml:space="preserve">um novo tipo de produto </w:t>
+      </w:r>
+      <w:r>
+        <w:t xml:space="preserve">o usuário deverá colocar o nome </w:t>
+      </w:r>
+      <w:r>
+        <w:t>do tipo</w:t>
+      </w:r>
+      <w:r>
+        <w:t xml:space="preserve"> e</w:t>
+      </w:r>
+      <w:r>
+        <w:t>, se necessário,</w:t>
+      </w:r>
+      <w:r>
+        <w:t xml:space="preserve"> uma descrição</w:t>
+      </w:r>
+      <w:r>
+        <w:t>.</w:t>
+      </w:r>
+      <w:r>
+        <w:t xml:space="preserve"> </w:t>
+      </w:r>
+      <w:r>
+        <w:t>A</w:t>
+      </w:r>
+      <w:r>
+        <w:t>pós</w:t>
+      </w:r>
+      <w:r>
+        <w:t xml:space="preserve"> inserir os dados</w:t>
+      </w:r>
+      <w:r>
+        <w:t xml:space="preserve"> selecionar o botão salvar</w:t>
+      </w:r>
+      <w:r>
+        <w:t xml:space="preserve"> para completar a ação ou</w:t>
+      </w:r>
+      <w:r>
+        <w:t xml:space="preserve"> o botão Voltar que irá descartar os dados inseridos e voltar a tela inicial </w:t>
+      </w:r>
+      <w:r>
+        <w:t>da lista.</w:t>
+      </w:r>
       <w:bookmarkStart w:id="0" w:name="_GoBack"/>
       <w:bookmarkEnd w:id="0"/>
+    </w:p>
+    <w:p>
+      <w:pPr>
+        <w:jc w:val="both"/>
+      </w:pPr>
     </w:p>
     <w:sectPr>
       <w:pgSz w:w="11906" w:h="16838"/>

</xml_diff>